<commit_message>
Added the first part of the word document.
</commit_message>
<xml_diff>
--- a/src/lab7_AVL/Assignment8AVL.docx
+++ b/src/lab7_AVL/Assignment8AVL.docx
@@ -112,14 +112,9 @@
         <w:tblLook w:val="04A0" w:firstRow="1" w:lastRow="0" w:firstColumn="1" w:lastColumn="0" w:noHBand="0" w:noVBand="1"/>
       </w:tblPr>
       <w:tblGrid>
-        <w:gridCol w:w="9350"/>
-        <w:gridCol w:w="218"/>
+        <w:gridCol w:w="9576"/>
       </w:tblGrid>
       <w:tr>
-        <w:trPr>
-          <w:gridAfter w:val="1"/>
-          <w:wAfter w:w="218" w:type="dxa"/>
-        </w:trPr>
         <w:tc>
           <w:tcPr>
             <w:tcW w:w="9350" w:type="dxa"/>
@@ -148,10 +143,6 @@
         </w:tc>
       </w:tr>
       <w:tr>
-        <w:trPr>
-          <w:gridAfter w:val="1"/>
-          <w:wAfter w:w="218" w:type="dxa"/>
-        </w:trPr>
         <w:tc>
           <w:tcPr>
             <w:tcW w:w="9350" w:type="dxa"/>
@@ -217,10 +208,6 @@
         </w:tc>
       </w:tr>
       <w:tr>
-        <w:trPr>
-          <w:gridAfter w:val="1"/>
-          <w:wAfter w:w="218" w:type="dxa"/>
-        </w:trPr>
         <w:tc>
           <w:tcPr>
             <w:tcW w:w="9350" w:type="dxa"/>
@@ -248,10 +235,6 @@
         </w:tc>
       </w:tr>
       <w:tr>
-        <w:trPr>
-          <w:gridAfter w:val="1"/>
-          <w:wAfter w:w="218" w:type="dxa"/>
-        </w:trPr>
         <w:tc>
           <w:tcPr>
             <w:tcW w:w="9350" w:type="dxa"/>
@@ -337,7 +320,6 @@
         <w:tc>
           <w:tcPr>
             <w:tcW w:w="9568" w:type="dxa"/>
-            <w:gridSpan w:val="2"/>
             <w:tcBorders>
               <w:bottom w:val="nil"/>
             </w:tcBorders>
@@ -366,7 +348,6 @@
         <w:tc>
           <w:tcPr>
             <w:tcW w:w="9568" w:type="dxa"/>
-            <w:gridSpan w:val="2"/>
             <w:tcBorders>
               <w:top w:val="nil"/>
               <w:left w:val="nil"/>
@@ -571,10 +552,6 @@
         </w:tc>
       </w:tr>
       <w:tr>
-        <w:trPr>
-          <w:gridAfter w:val="1"/>
-          <w:wAfter w:w="218" w:type="dxa"/>
-        </w:trPr>
         <w:tc>
           <w:tcPr>
             <w:tcW w:w="9350" w:type="dxa"/>
@@ -599,10 +576,6 @@
         </w:tc>
       </w:tr>
       <w:tr>
-        <w:trPr>
-          <w:gridAfter w:val="1"/>
-          <w:wAfter w:w="218" w:type="dxa"/>
-        </w:trPr>
         <w:tc>
           <w:tcPr>
             <w:tcW w:w="9350" w:type="dxa"/>
@@ -677,10 +650,6 @@
         </w:tc>
       </w:tr>
       <w:tr>
-        <w:trPr>
-          <w:gridAfter w:val="1"/>
-          <w:wAfter w:w="218" w:type="dxa"/>
-        </w:trPr>
         <w:tc>
           <w:tcPr>
             <w:tcW w:w="9350" w:type="dxa"/>
@@ -860,13 +829,158 @@
               <w:t xml:space="preserve"> Show all steps, including rotations.</w:t>
             </w:r>
           </w:p>
+          <w:p>
+            <w:pPr>
+              <w:rPr>
+                <w:rFonts w:cstheme="minorHAnsi"/>
+                <w:sz w:val="24"/>
+                <w:szCs w:val="24"/>
+              </w:rPr>
+            </w:pPr>
+          </w:p>
+          <w:p>
+            <w:pPr>
+              <w:rPr>
+                <w:rFonts w:cstheme="minorHAnsi"/>
+                <w:sz w:val="24"/>
+                <w:szCs w:val="24"/>
+              </w:rPr>
+            </w:pPr>
+          </w:p>
+          <w:p>
+            <w:pPr>
+              <w:rPr>
+                <w:rFonts w:cstheme="minorHAnsi"/>
+                <w:sz w:val="24"/>
+                <w:szCs w:val="24"/>
+              </w:rPr>
+            </w:pPr>
+          </w:p>
+          <w:p>
+            <w:pPr>
+              <w:rPr>
+                <w:rFonts w:cstheme="minorHAnsi"/>
+                <w:sz w:val="24"/>
+                <w:szCs w:val="24"/>
+              </w:rPr>
+            </w:pPr>
+          </w:p>
+          <w:p>
+            <w:pPr>
+              <w:rPr>
+                <w:rFonts w:cstheme="minorHAnsi"/>
+                <w:sz w:val="24"/>
+                <w:szCs w:val="24"/>
+              </w:rPr>
+            </w:pPr>
+            <w:bookmarkStart w:id="0" w:name="_GoBack"/>
+            <w:bookmarkEnd w:id="0"/>
+          </w:p>
+          <w:p>
+            <w:pPr>
+              <w:rPr>
+                <w:rFonts w:cstheme="minorHAnsi"/>
+                <w:sz w:val="24"/>
+                <w:szCs w:val="24"/>
+              </w:rPr>
+            </w:pPr>
+          </w:p>
+          <w:p>
+            <w:pPr>
+              <w:rPr>
+                <w:rFonts w:cstheme="minorHAnsi"/>
+                <w:sz w:val="24"/>
+                <w:szCs w:val="24"/>
+              </w:rPr>
+            </w:pPr>
+          </w:p>
+          <w:p>
+            <w:pPr>
+              <w:rPr>
+                <w:rFonts w:cstheme="minorHAnsi"/>
+                <w:sz w:val="24"/>
+                <w:szCs w:val="24"/>
+              </w:rPr>
+            </w:pPr>
+          </w:p>
+          <w:p>
+            <w:pPr>
+              <w:rPr>
+                <w:rFonts w:cstheme="minorHAnsi"/>
+                <w:sz w:val="24"/>
+                <w:szCs w:val="24"/>
+              </w:rPr>
+            </w:pPr>
+          </w:p>
+          <w:p>
+            <w:pPr>
+              <w:rPr>
+                <w:rFonts w:cstheme="minorHAnsi"/>
+                <w:sz w:val="24"/>
+                <w:szCs w:val="24"/>
+              </w:rPr>
+            </w:pPr>
+            <w:r>
+              <w:rPr>
+                <w:rFonts w:cstheme="minorHAnsi"/>
+                <w:noProof/>
+                <w:sz w:val="24"/>
+                <w:szCs w:val="24"/>
+              </w:rPr>
+              <w:lastRenderedPageBreak/>
+              <w:drawing>
+                <wp:inline distT="0" distB="0" distL="0" distR="0" wp14:anchorId="71F5ED2A" wp14:editId="0D8460BB">
+                  <wp:extent cx="5936615" cy="7908925"/>
+                  <wp:effectExtent l="0" t="0" r="6985" b="0"/>
+                  <wp:docPr id="4" name="Picture 4"/>
+                  <wp:cNvGraphicFramePr>
+                    <a:graphicFrameLocks xmlns:a="http://schemas.openxmlformats.org/drawingml/2006/main" noChangeAspect="1"/>
+                  </wp:cNvGraphicFramePr>
+                  <a:graphic xmlns:a="http://schemas.openxmlformats.org/drawingml/2006/main">
+                    <a:graphicData uri="http://schemas.openxmlformats.org/drawingml/2006/picture">
+                      <pic:pic xmlns:pic="http://schemas.openxmlformats.org/drawingml/2006/picture">
+                        <pic:nvPicPr>
+                          <pic:cNvPr id="0" name="Picture 1"/>
+                          <pic:cNvPicPr>
+                            <a:picLocks noChangeAspect="1" noChangeArrowheads="1"/>
+                          </pic:cNvPicPr>
+                        </pic:nvPicPr>
+                        <pic:blipFill>
+                          <a:blip r:embed="rId7" cstate="print">
+                            <a:extLst>
+                              <a:ext uri="{28A0092B-C50C-407E-A947-70E740481C1C}">
+                                <a14:useLocalDpi xmlns:a14="http://schemas.microsoft.com/office/drawing/2010/main" val="0"/>
+                              </a:ext>
+                            </a:extLst>
+                          </a:blip>
+                          <a:srcRect/>
+                          <a:stretch>
+                            <a:fillRect/>
+                          </a:stretch>
+                        </pic:blipFill>
+                        <pic:spPr bwMode="auto">
+                          <a:xfrm>
+                            <a:off x="0" y="0"/>
+                            <a:ext cx="5936615" cy="7908925"/>
+                          </a:xfrm>
+                          <a:prstGeom prst="rect">
+                            <a:avLst/>
+                          </a:prstGeom>
+                          <a:noFill/>
+                          <a:ln>
+                            <a:noFill/>
+                          </a:ln>
+                        </pic:spPr>
+                      </pic:pic>
+                    </a:graphicData>
+                  </a:graphic>
+                </wp:inline>
+              </w:drawing>
+            </w:r>
+          </w:p>
         </w:tc>
       </w:tr>
       <w:tr>
-        <w:trPr>
-          <w:gridAfter w:val="1"/>
-          <w:wAfter w:w="218" w:type="dxa"/>
-        </w:trPr>
         <w:tc>
           <w:tcPr>
             <w:tcW w:w="9350" w:type="dxa"/>
@@ -888,6 +1002,7 @@
                 <w:sz w:val="32"/>
                 <w:szCs w:val="32"/>
               </w:rPr>
+              <w:lastRenderedPageBreak/>
               <w:t xml:space="preserve">Part </w:t>
             </w:r>
             <w:r>
@@ -995,10 +1110,6 @@
         </w:tc>
       </w:tr>
       <w:tr>
-        <w:trPr>
-          <w:gridAfter w:val="1"/>
-          <w:wAfter w:w="218" w:type="dxa"/>
-        </w:trPr>
         <w:tc>
           <w:tcPr>
             <w:tcW w:w="9350" w:type="dxa"/>
@@ -1273,8 +1384,6 @@
                 <w:szCs w:val="24"/>
               </w:rPr>
             </w:pPr>
-            <w:bookmarkStart w:id="0" w:name="_GoBack"/>
-            <w:bookmarkEnd w:id="0"/>
           </w:p>
           <w:p>
             <w:pPr>
@@ -2096,7 +2205,7 @@
       </w:r>
     </w:p>
     <w:sectPr>
-      <w:headerReference w:type="default" r:id="rId7"/>
+      <w:headerReference w:type="default" r:id="rId8"/>
       <w:pgSz w:w="12240" w:h="15840"/>
       <w:pgMar w:top="1440" w:right="1440" w:bottom="1440" w:left="1440" w:header="720" w:footer="720" w:gutter="0"/>
       <w:cols w:space="720"/>
@@ -4843,6 +4952,29 @@
       <w:color w:val="808080"/>
     </w:rPr>
   </w:style>
+  <w:style w:type="character" w:styleId="Hyperlink">
+    <w:name w:val="Hyperlink"/>
+    <w:basedOn w:val="DefaultParagraphFont"/>
+    <w:uiPriority w:val="99"/>
+    <w:unhideWhenUsed/>
+    <w:rsid w:val="00E00C80"/>
+    <w:rPr>
+      <w:color w:val="0563C1" w:themeColor="hyperlink"/>
+      <w:u w:val="single"/>
+    </w:rPr>
+  </w:style>
+  <w:style w:type="character" w:styleId="UnresolvedMention">
+    <w:name w:val="Unresolved Mention"/>
+    <w:basedOn w:val="DefaultParagraphFont"/>
+    <w:uiPriority w:val="99"/>
+    <w:semiHidden/>
+    <w:unhideWhenUsed/>
+    <w:rsid w:val="00E00C80"/>
+    <w:rPr>
+      <w:color w:val="605E5C"/>
+      <w:shd w:val="clear" w:color="auto" w:fill="E1DFDD"/>
+    </w:rPr>
+  </w:style>
 </w:styles>
 </file>
 

</xml_diff>